<commit_message>
[!] TpCup abstrakt resiznuty obrazok
Signed-off-by: xtursky <xtursky@gmail.com>
</commit_message>
<xml_diff>
--- a/Dokumentacie/Ostatne/ITSRC/ITSRC12-Tim10_TPCup.docx
+++ b/Dokumentacie/Ostatne/ITSRC/ITSRC12-Tim10_TPCup.docx
@@ -338,21 +338,18 @@
     <w:p>
       <w:pPr>
         <w:rPr>
-          <w:color w:val="000000" w:themeColor="text1"/>
           <w:lang w:eastAsia="en-US"/>
         </w:rPr>
       </w:pPr>
       <w:r>
         <w:rPr>
           <w:i/>
-          <w:color w:val="000000" w:themeColor="text1"/>
           <w:lang w:eastAsia="en-US"/>
         </w:rPr>
         <w:t>TrollEdit</w:t>
       </w:r>
       <w:r>
         <w:rPr>
-          <w:color w:val="000000" w:themeColor="text1"/>
           <w:lang w:eastAsia="en-US"/>
         </w:rPr>
         <w:t xml:space="preserve"> is a running project, which started as a research idea by team </w:t>
@@ -360,98 +357,84 @@
       <w:r>
         <w:rPr>
           <w:i/>
-          <w:color w:val="000000" w:themeColor="text1"/>
           <w:lang w:eastAsia="en-US"/>
         </w:rPr>
         <w:t>Ufopak</w:t>
       </w:r>
       <w:r>
         <w:rPr>
-          <w:color w:val="000000" w:themeColor="text1"/>
           <w:lang w:eastAsia="en-US"/>
         </w:rPr>
         <w:t>.</w:t>
       </w:r>
       <w:r>
         <w:rPr>
-          <w:color w:val="000000" w:themeColor="text1"/>
           <w:lang w:eastAsia="en-US"/>
         </w:rPr>
         <w:t xml:space="preserve"> </w:t>
       </w:r>
       <w:r>
         <w:rPr>
-          <w:color w:val="000000" w:themeColor="text1"/>
           <w:lang w:eastAsia="en-US"/>
         </w:rPr>
         <w:t>The team explored the possibility of using abstract syntactic trees instead of simple coloring rules to enrich the presentation of source code and its manipulation. O</w:t>
       </w:r>
       <w:r>
         <w:rPr>
-          <w:color w:val="000000" w:themeColor="text1"/>
           <w:lang w:eastAsia="en-US"/>
         </w:rPr>
         <w:t>ur</w:t>
       </w:r>
       <w:r>
         <w:rPr>
-          <w:color w:val="000000" w:themeColor="text1"/>
           <w:lang w:eastAsia="en-US"/>
         </w:rPr>
         <w:t xml:space="preserve"> </w:t>
       </w:r>
       <w:r>
         <w:rPr>
-          <w:color w:val="000000" w:themeColor="text1"/>
           <w:lang w:eastAsia="en-US"/>
         </w:rPr>
         <w:t xml:space="preserve">goal </w:t>
       </w:r>
       <w:r>
         <w:rPr>
-          <w:color w:val="000000" w:themeColor="text1"/>
           <w:lang w:eastAsia="en-US"/>
         </w:rPr>
         <w:t xml:space="preserve">is to </w:t>
       </w:r>
       <w:r>
         <w:rPr>
-          <w:color w:val="000000" w:themeColor="text1"/>
           <w:lang w:eastAsia="en-US"/>
         </w:rPr>
         <w:t xml:space="preserve">further </w:t>
       </w:r>
       <w:r>
         <w:rPr>
-          <w:color w:val="000000" w:themeColor="text1"/>
           <w:lang w:eastAsia="en-US"/>
         </w:rPr>
         <w:t xml:space="preserve">improve </w:t>
       </w:r>
       <w:r>
         <w:rPr>
-          <w:color w:val="000000" w:themeColor="text1"/>
           <w:lang w:eastAsia="en-US"/>
         </w:rPr>
         <w:t>upon the existing</w:t>
       </w:r>
       <w:r>
         <w:rPr>
-          <w:color w:val="000000" w:themeColor="text1"/>
           <w:lang w:eastAsia="en-US"/>
         </w:rPr>
         <w:t xml:space="preserve"> core functionalities</w:t>
       </w:r>
       <w:r>
         <w:rPr>
-          <w:color w:val="000000" w:themeColor="text1"/>
           <w:lang w:eastAsia="en-US"/>
         </w:rPr>
         <w:t xml:space="preserve"> </w:t>
       </w:r>
       <w:r>
         <w:rPr>
-          <w:color w:val="000000" w:themeColor="text1"/>
           <w:lang w:eastAsia="en-US"/>
         </w:rPr>
         <w:t xml:space="preserve">so </w:t>
@@ -459,7 +442,6 @@
       <w:r>
         <w:rPr>
           <w:i/>
-          <w:color w:val="000000" w:themeColor="text1"/>
           <w:lang w:eastAsia="en-US"/>
         </w:rPr>
         <w:t>TrollEdit</w:t>
@@ -467,56 +449,48 @@
       <w:r>
         <w:rPr>
           <w:i/>
-          <w:color w:val="000000" w:themeColor="text1"/>
           <w:lang w:eastAsia="en-US"/>
         </w:rPr>
         <w:t xml:space="preserve"> </w:t>
       </w:r>
       <w:r>
         <w:rPr>
-          <w:color w:val="000000" w:themeColor="text1"/>
           <w:lang w:eastAsia="en-US"/>
         </w:rPr>
         <w:t>can</w:t>
       </w:r>
       <w:r>
         <w:rPr>
-          <w:color w:val="000000" w:themeColor="text1"/>
           <w:lang w:eastAsia="en-US"/>
         </w:rPr>
         <w:t xml:space="preserve"> </w:t>
       </w:r>
       <w:r>
         <w:rPr>
-          <w:color w:val="000000" w:themeColor="text1"/>
           <w:lang w:eastAsia="en-US"/>
         </w:rPr>
         <w:t xml:space="preserve">be deployed </w:t>
       </w:r>
       <w:r>
         <w:rPr>
-          <w:color w:val="000000" w:themeColor="text1"/>
           <w:lang w:eastAsia="en-US"/>
         </w:rPr>
         <w:t>for</w:t>
       </w:r>
       <w:r>
         <w:rPr>
-          <w:color w:val="000000" w:themeColor="text1"/>
           <w:lang w:eastAsia="en-US"/>
         </w:rPr>
         <w:t xml:space="preserve"> real </w:t>
       </w:r>
       <w:r>
         <w:rPr>
-          <w:color w:val="000000" w:themeColor="text1"/>
           <w:lang w:eastAsia="en-US"/>
         </w:rPr>
         <w:t>development tasks</w:t>
       </w:r>
       <w:r>
         <w:rPr>
-          <w:color w:val="000000" w:themeColor="text1"/>
           <w:lang w:eastAsia="en-US"/>
         </w:rPr>
         <w:t>.</w:t>
@@ -537,13 +511,11 @@
       <w:pPr>
         <w:pStyle w:val="NormalFirst"/>
         <w:rPr>
-          <w:color w:val="000000" w:themeColor="text1"/>
-          <w:lang w:eastAsia="en-US"/>
-        </w:rPr>
-      </w:pPr>
-      <w:r>
-        <w:rPr>
-          <w:color w:val="000000" w:themeColor="text1"/>
+          <w:lang w:eastAsia="en-US"/>
+        </w:rPr>
+      </w:pPr>
+      <w:r>
+        <w:rPr>
           <w:lang w:eastAsia="en-US"/>
         </w:rPr>
         <w:t xml:space="preserve">The core functionality of </w:t>
@@ -551,21 +523,18 @@
       <w:r>
         <w:rPr>
           <w:i/>
-          <w:color w:val="000000" w:themeColor="text1"/>
           <w:lang w:eastAsia="en-US"/>
         </w:rPr>
         <w:t>TrollEdit</w:t>
       </w:r>
       <w:r>
         <w:rPr>
-          <w:color w:val="000000" w:themeColor="text1"/>
           <w:lang w:eastAsia="en-US"/>
         </w:rPr>
         <w:t xml:space="preserve"> is based on</w:t>
       </w:r>
       <w:r>
         <w:rPr>
-          <w:color w:val="000000" w:themeColor="text1"/>
           <w:lang w:eastAsia="en-US"/>
         </w:rPr>
         <w:t xml:space="preserve"> the use of </w:t>
@@ -573,7 +542,6 @@
       <w:r>
         <w:rPr>
           <w:i/>
-          <w:color w:val="000000" w:themeColor="text1"/>
           <w:lang w:eastAsia="en-US"/>
         </w:rPr>
         <w:t>LPeg</w:t>
@@ -581,49 +549,51 @@
       <w:r>
         <w:rPr>
           <w:i/>
-          <w:color w:val="000000" w:themeColor="text1"/>
           <w:lang w:eastAsia="en-US"/>
         </w:rPr>
         <w:t xml:space="preserve"> </w:t>
       </w:r>
       <w:r>
         <w:rPr>
-          <w:color w:val="000000" w:themeColor="text1"/>
-          <w:lang w:eastAsia="en-US"/>
-        </w:rPr>
-        <w:t>pattern matching library. Using this library we are able to parse source code according to its grammar into a</w:t>
-      </w:r>
-      <w:r>
-        <w:rPr>
-          <w:color w:val="000000" w:themeColor="text1"/>
+          <w:lang w:eastAsia="en-US"/>
+        </w:rPr>
+        <w:t xml:space="preserve">pattern matching library. Using this library we are able to parse source code </w:t>
+      </w:r>
+      <w:r>
+        <w:t>according</w:t>
+      </w:r>
+      <w:r>
+        <w:rPr>
+          <w:lang w:eastAsia="en-US"/>
+        </w:rPr>
+        <w:t xml:space="preserve"> to its grammar into a</w:t>
+      </w:r>
+      <w:r>
+        <w:rPr>
           <w:lang w:eastAsia="en-US"/>
         </w:rPr>
         <w:t>n abstract syntactic tree (AST). This</w:t>
       </w:r>
       <w:r>
         <w:rPr>
-          <w:color w:val="000000" w:themeColor="text1"/>
           <w:lang w:eastAsia="en-US"/>
         </w:rPr>
         <w:t xml:space="preserve"> data </w:t>
       </w:r>
       <w:r>
         <w:rPr>
-          <w:color w:val="000000" w:themeColor="text1"/>
           <w:lang w:eastAsia="en-US"/>
         </w:rPr>
         <w:t>is</w:t>
       </w:r>
       <w:r>
         <w:rPr>
-          <w:color w:val="000000" w:themeColor="text1"/>
           <w:lang w:eastAsia="en-US"/>
         </w:rPr>
         <w:t xml:space="preserve"> then used to enhance the text visualization using the</w:t>
       </w:r>
       <w:r>
         <w:rPr>
-          <w:color w:val="000000" w:themeColor="text1"/>
           <w:lang w:eastAsia="en-US"/>
         </w:rPr>
         <w:t xml:space="preserve"> </w:t>
@@ -631,56 +601,48 @@
       <w:r>
         <w:rPr>
           <w:i/>
-          <w:color w:val="000000" w:themeColor="text1"/>
           <w:lang w:eastAsia="en-US"/>
         </w:rPr>
         <w:t>Qt framework</w:t>
       </w:r>
       <w:r>
         <w:rPr>
-          <w:color w:val="000000" w:themeColor="text1"/>
           <w:lang w:eastAsia="en-US"/>
         </w:rPr>
         <w:t xml:space="preserve">, which provides </w:t>
       </w:r>
       <w:r>
         <w:rPr>
-          <w:color w:val="000000" w:themeColor="text1"/>
           <w:lang w:eastAsia="en-US"/>
         </w:rPr>
         <w:t xml:space="preserve">the needed </w:t>
       </w:r>
       <w:r>
         <w:rPr>
-          <w:color w:val="000000" w:themeColor="text1"/>
           <w:lang w:eastAsia="en-US"/>
         </w:rPr>
         <w:t>graphic functionalities</w:t>
       </w:r>
       <w:r>
         <w:rPr>
-          <w:color w:val="000000" w:themeColor="text1"/>
           <w:lang w:eastAsia="en-US"/>
         </w:rPr>
         <w:t xml:space="preserve">. The proper combination of these two technologies </w:t>
       </w:r>
       <w:r>
         <w:rPr>
-          <w:color w:val="000000" w:themeColor="text1"/>
           <w:lang w:eastAsia="en-US"/>
         </w:rPr>
         <w:t xml:space="preserve">made </w:t>
       </w:r>
       <w:r>
         <w:rPr>
-          <w:color w:val="000000" w:themeColor="text1"/>
           <w:lang w:eastAsia="en-US"/>
         </w:rPr>
         <w:t xml:space="preserve">this editor </w:t>
       </w:r>
       <w:r>
         <w:rPr>
-          <w:color w:val="000000" w:themeColor="text1"/>
           <w:lang w:eastAsia="en-US"/>
         </w:rPr>
         <w:t xml:space="preserve">possible by utilizing the </w:t>
@@ -688,7 +650,6 @@
       <w:r>
         <w:rPr>
           <w:i/>
-          <w:color w:val="000000" w:themeColor="text1"/>
           <w:lang w:eastAsia="en-US"/>
         </w:rPr>
         <w:t>Lua</w:t>
@@ -696,21 +657,18 @@
       <w:r>
         <w:rPr>
           <w:i/>
-          <w:color w:val="000000" w:themeColor="text1"/>
           <w:lang w:eastAsia="en-US"/>
         </w:rPr>
         <w:t xml:space="preserve"> </w:t>
       </w:r>
       <w:r>
         <w:rPr>
-          <w:color w:val="000000" w:themeColor="text1"/>
           <w:lang w:eastAsia="en-US"/>
         </w:rPr>
         <w:t xml:space="preserve">programming language and an interface between the two technologies. </w:t>
       </w:r>
       <w:r>
         <w:rPr>
-          <w:color w:val="000000" w:themeColor="text1"/>
           <w:lang w:eastAsia="en-US"/>
         </w:rPr>
         <w:t xml:space="preserve">For performance reasons the current project relies on the much faster </w:t>
@@ -718,14 +676,12 @@
       <w:r>
         <w:rPr>
           <w:i/>
-          <w:color w:val="000000" w:themeColor="text1"/>
           <w:lang w:eastAsia="en-US"/>
         </w:rPr>
         <w:t>LuaJIT2</w:t>
       </w:r>
       <w:r>
         <w:rPr>
-          <w:color w:val="000000" w:themeColor="text1"/>
           <w:lang w:eastAsia="en-US"/>
         </w:rPr>
         <w:t xml:space="preserve"> implementation.</w:t>
@@ -734,13 +690,11 @@
     <w:p>
       <w:pPr>
         <w:rPr>
-          <w:color w:val="000000" w:themeColor="text1"/>
-          <w:lang w:eastAsia="en-US"/>
-        </w:rPr>
-      </w:pPr>
-      <w:r>
-        <w:rPr>
-          <w:color w:val="000000" w:themeColor="text1"/>
+          <w:lang w:eastAsia="en-US"/>
+        </w:rPr>
+      </w:pPr>
+      <w:r>
+        <w:rPr>
           <w:lang w:eastAsia="en-US"/>
         </w:rPr>
         <w:t xml:space="preserve">Using a scripting language and the </w:t>
@@ -748,7 +702,6 @@
       <w:r>
         <w:rPr>
           <w:i/>
-          <w:color w:val="000000" w:themeColor="text1"/>
           <w:lang w:eastAsia="en-US"/>
         </w:rPr>
         <w:t>LPeg</w:t>
@@ -756,77 +709,66 @@
       <w:r>
         <w:rPr>
           <w:i/>
-          <w:color w:val="000000" w:themeColor="text1"/>
           <w:lang w:eastAsia="en-US"/>
         </w:rPr>
         <w:t xml:space="preserve"> </w:t>
       </w:r>
       <w:r>
         <w:rPr>
-          <w:color w:val="000000" w:themeColor="text1"/>
           <w:lang w:eastAsia="en-US"/>
         </w:rPr>
         <w:t>[1]</w:t>
       </w:r>
       <w:r>
         <w:rPr>
-          <w:color w:val="000000" w:themeColor="text1"/>
           <w:lang w:eastAsia="en-US"/>
         </w:rPr>
         <w:t xml:space="preserve"> </w:t>
       </w:r>
       <w:r>
         <w:rPr>
-          <w:color w:val="000000" w:themeColor="text1"/>
           <w:lang w:eastAsia="en-US"/>
         </w:rPr>
         <w:t xml:space="preserve">library we are able to parse the content </w:t>
       </w:r>
       <w:r>
         <w:rPr>
-          <w:color w:val="000000" w:themeColor="text1"/>
           <w:lang w:eastAsia="en-US"/>
         </w:rPr>
         <w:t>on</w:t>
       </w:r>
       <w:r>
         <w:rPr>
-          <w:color w:val="000000" w:themeColor="text1"/>
           <w:lang w:eastAsia="en-US"/>
         </w:rPr>
         <w:t xml:space="preserve"> any open file into abstract syntactic three (AST) </w:t>
       </w:r>
       <w:r>
         <w:rPr>
-          <w:color w:val="000000" w:themeColor="text1"/>
           <w:lang w:eastAsia="en-US"/>
         </w:rPr>
         <w:t>assuming that</w:t>
       </w:r>
       <w:r>
         <w:rPr>
-          <w:color w:val="000000" w:themeColor="text1"/>
           <w:lang w:eastAsia="en-US"/>
         </w:rPr>
         <w:t xml:space="preserve"> we have </w:t>
       </w:r>
       <w:r>
         <w:rPr>
-          <w:color w:val="000000" w:themeColor="text1"/>
           <w:lang w:eastAsia="en-US"/>
         </w:rPr>
         <w:t>a</w:t>
       </w:r>
       <w:r>
         <w:rPr>
-          <w:color w:val="000000" w:themeColor="text1"/>
           <w:lang w:eastAsia="en-US"/>
         </w:rPr>
         <w:t xml:space="preserve"> matching language grammar. </w:t>
       </w:r>
       <w:r>
         <w:rPr>
-          <w:color w:val="000000" w:themeColor="text1"/>
           <w:lang w:eastAsia="en-US"/>
         </w:rPr>
         <w:lastRenderedPageBreak/>
@@ -834,91 +776,78 @@
       </w:r>
       <w:r>
         <w:rPr>
-          <w:color w:val="000000" w:themeColor="text1"/>
           <w:lang w:eastAsia="en-US"/>
         </w:rPr>
         <w:t xml:space="preserve"> hierarchical order is then used</w:t>
       </w:r>
       <w:r>
         <w:rPr>
-          <w:color w:val="000000" w:themeColor="text1"/>
           <w:lang w:eastAsia="en-US"/>
         </w:rPr>
         <w:t xml:space="preserve"> to</w:t>
       </w:r>
       <w:r>
         <w:rPr>
-          <w:color w:val="000000" w:themeColor="text1"/>
           <w:lang w:eastAsia="en-US"/>
         </w:rPr>
         <w:t xml:space="preserve"> visualize and interactively manipulate the structure of the </w:t>
       </w:r>
       <w:r>
         <w:rPr>
-          <w:color w:val="000000" w:themeColor="text1"/>
           <w:lang w:eastAsia="en-US"/>
         </w:rPr>
         <w:t>program</w:t>
       </w:r>
       <w:r>
         <w:rPr>
-          <w:color w:val="000000" w:themeColor="text1"/>
           <w:lang w:eastAsia="en-US"/>
         </w:rPr>
         <w:t>. Us</w:t>
       </w:r>
       <w:r>
         <w:rPr>
-          <w:color w:val="000000" w:themeColor="text1"/>
           <w:lang w:eastAsia="en-US"/>
         </w:rPr>
         <w:t>ers can</w:t>
       </w:r>
       <w:r>
         <w:rPr>
-          <w:color w:val="000000" w:themeColor="text1"/>
           <w:lang w:eastAsia="en-US"/>
         </w:rPr>
         <w:t xml:space="preserve"> </w:t>
       </w:r>
       <w:r>
         <w:rPr>
-          <w:color w:val="000000" w:themeColor="text1"/>
           <w:lang w:eastAsia="en-US"/>
         </w:rPr>
         <w:t xml:space="preserve">than </w:t>
       </w:r>
       <w:r>
         <w:rPr>
-          <w:color w:val="000000" w:themeColor="text1"/>
           <w:lang w:eastAsia="en-US"/>
         </w:rPr>
         <w:t xml:space="preserve">easily control and shift whole </w:t>
       </w:r>
       <w:r>
         <w:rPr>
-          <w:color w:val="000000" w:themeColor="text1"/>
           <w:lang w:eastAsia="en-US"/>
         </w:rPr>
         <w:t xml:space="preserve">blocks just as they are displayed without any usual problems </w:t>
       </w:r>
       <w:r>
         <w:rPr>
-          <w:color w:val="000000" w:themeColor="text1"/>
           <w:lang w:eastAsia="en-US"/>
         </w:rPr>
         <w:t>from convent</w:t>
       </w:r>
       <w:r>
         <w:rPr>
-          <w:color w:val="000000" w:themeColor="text1"/>
           <w:lang w:eastAsia="en-US"/>
         </w:rPr>
         <w:t xml:space="preserve">ional text editors (text indent, </w:t>
       </w:r>
       <w:r>
         <w:rPr>
-          <w:color w:val="000000" w:themeColor="text1"/>
           <w:lang w:eastAsia="en-US"/>
         </w:rPr>
         <w:t>selection etc.).</w:t>
@@ -927,13 +856,11 @@
     <w:p>
       <w:pPr>
         <w:rPr>
-          <w:color w:val="000000" w:themeColor="text1"/>
-          <w:lang w:eastAsia="en-US"/>
-        </w:rPr>
-      </w:pPr>
-      <w:r>
-        <w:rPr>
-          <w:color w:val="000000" w:themeColor="text1"/>
+          <w:lang w:eastAsia="en-US"/>
+        </w:rPr>
+      </w:pPr>
+      <w:r>
+        <w:rPr>
           <w:lang w:eastAsia="en-US"/>
         </w:rPr>
         <w:t xml:space="preserve">On top of that, the idea of </w:t>
@@ -941,7 +868,6 @@
       <w:r>
         <w:rPr>
           <w:i/>
-          <w:color w:val="000000" w:themeColor="text1"/>
           <w:lang w:eastAsia="en-US"/>
         </w:rPr>
         <w:t>literate programming</w:t>
@@ -949,56 +875,48 @@
       <w:r>
         <w:rPr>
           <w:i/>
-          <w:color w:val="000000" w:themeColor="text1"/>
           <w:lang w:eastAsia="en-US"/>
         </w:rPr>
         <w:t xml:space="preserve"> </w:t>
       </w:r>
       <w:r>
         <w:rPr>
-          <w:color w:val="000000" w:themeColor="text1"/>
           <w:lang w:eastAsia="en-US"/>
         </w:rPr>
         <w:t>by Donald E. Knuth</w:t>
       </w:r>
       <w:r>
         <w:rPr>
-          <w:color w:val="000000" w:themeColor="text1"/>
           <w:lang w:eastAsia="en-US"/>
         </w:rPr>
         <w:t xml:space="preserve"> </w:t>
       </w:r>
       <w:r>
         <w:rPr>
-          <w:color w:val="000000" w:themeColor="text1"/>
           <w:lang w:eastAsia="en-US"/>
         </w:rPr>
         <w:t>[2</w:t>
       </w:r>
       <w:r>
         <w:rPr>
-          <w:color w:val="000000" w:themeColor="text1"/>
           <w:lang w:eastAsia="en-US"/>
         </w:rPr>
         <w:t xml:space="preserve">] </w:t>
       </w:r>
       <w:r>
         <w:rPr>
-          <w:color w:val="000000" w:themeColor="text1"/>
           <w:lang w:eastAsia="en-US"/>
         </w:rPr>
         <w:t>is explored as</w:t>
       </w:r>
       <w:r>
         <w:rPr>
-          <w:color w:val="000000" w:themeColor="text1"/>
           <w:lang w:eastAsia="en-US"/>
         </w:rPr>
         <w:t xml:space="preserve"> we can easily document part</w:t>
       </w:r>
       <w:r>
         <w:rPr>
-          <w:color w:val="000000" w:themeColor="text1"/>
           <w:lang w:eastAsia="en-US"/>
         </w:rPr>
         <w:t>s of source code with comments that can contain rich text content for documentation purposes.</w:t>
@@ -1007,34 +925,29 @@
     <w:p>
       <w:pPr>
         <w:rPr>
-          <w:color w:val="000000" w:themeColor="text1"/>
-          <w:lang w:eastAsia="en-US"/>
-        </w:rPr>
-      </w:pPr>
-      <w:r>
-        <w:rPr>
-          <w:color w:val="000000" w:themeColor="text1"/>
+          <w:lang w:eastAsia="en-US"/>
+        </w:rPr>
+      </w:pPr>
+      <w:r>
+        <w:rPr>
           <w:lang w:eastAsia="en-US"/>
         </w:rPr>
         <w:t xml:space="preserve">Based on </w:t>
       </w:r>
       <w:r>
         <w:rPr>
-          <w:color w:val="000000" w:themeColor="text1"/>
           <w:lang w:eastAsia="en-US"/>
         </w:rPr>
         <w:t xml:space="preserve">the </w:t>
       </w:r>
       <w:r>
         <w:rPr>
-          <w:color w:val="000000" w:themeColor="text1"/>
           <w:lang w:eastAsia="en-US"/>
         </w:rPr>
         <w:t>work</w:t>
       </w:r>
       <w:r>
         <w:rPr>
-          <w:color w:val="000000" w:themeColor="text1"/>
           <w:lang w:eastAsia="en-US"/>
         </w:rPr>
         <w:t xml:space="preserve"> done by </w:t>
@@ -1042,7 +955,6 @@
       <w:r>
         <w:rPr>
           <w:i/>
-          <w:color w:val="000000" w:themeColor="text1"/>
           <w:lang w:eastAsia="en-US"/>
         </w:rPr>
         <w:t>Ufopak</w:t>
@@ -1050,14 +962,12 @@
       <w:r>
         <w:rPr>
           <w:i/>
-          <w:color w:val="000000" w:themeColor="text1"/>
           <w:lang w:eastAsia="en-US"/>
         </w:rPr>
         <w:t xml:space="preserve"> </w:t>
       </w:r>
       <w:r>
         <w:rPr>
-          <w:color w:val="000000" w:themeColor="text1"/>
           <w:lang w:eastAsia="en-US"/>
         </w:rPr>
         <w:t xml:space="preserve">we aim to optimize the generation of the AST by utilizing parallel processing and a more efficient way to access the generated data. Among other prominent changes we are introducing, is the ability to switch between graphically enhanced and legacy visualization of the source code. In </w:t>
@@ -1065,49 +975,42 @@
       <w:r>
         <w:rPr>
           <w:i/>
-          <w:color w:val="000000" w:themeColor="text1"/>
           <w:lang w:eastAsia="en-US"/>
         </w:rPr>
         <w:t xml:space="preserve">text-mode </w:t>
       </w:r>
       <w:r>
         <w:rPr>
-          <w:color w:val="000000" w:themeColor="text1"/>
           <w:lang w:eastAsia="en-US"/>
         </w:rPr>
         <w:t xml:space="preserve">the editor works as any other common editor and does not interfere with the editing process so productivity of programmers is not affected when writing code. </w:t>
       </w:r>
       <w:r>
         <w:rPr>
-          <w:color w:val="000000" w:themeColor="text1"/>
           <w:lang w:eastAsia="en-US"/>
         </w:rPr>
         <w:t xml:space="preserve">However in second mode user gets the </w:t>
       </w:r>
       <w:r>
         <w:rPr>
-          <w:color w:val="000000" w:themeColor="text1"/>
           <w:lang w:eastAsia="en-US"/>
         </w:rPr>
         <w:t>full potenti</w:t>
       </w:r>
       <w:r>
         <w:rPr>
-          <w:color w:val="000000" w:themeColor="text1"/>
           <w:lang w:eastAsia="en-US"/>
         </w:rPr>
         <w:t xml:space="preserve">al of enhanced editor, where </w:t>
       </w:r>
       <w:r>
         <w:rPr>
-          <w:color w:val="000000" w:themeColor="text1"/>
           <w:lang w:eastAsia="en-US"/>
         </w:rPr>
         <w:t>edited text is represented in graphic blocks</w:t>
       </w:r>
       <w:r>
         <w:rPr>
-          <w:color w:val="000000" w:themeColor="text1"/>
           <w:lang w:eastAsia="en-US"/>
         </w:rPr>
         <w:t xml:space="preserve"> as we can see on </w:t>
@@ -1116,63 +1019,54 @@
         <w:r>
           <w:rPr>
             <w:i/>
-            <w:color w:val="000000" w:themeColor="text1"/>
           </w:rPr>
           <w:t>Figure 1</w:t>
         </w:r>
       </w:fldSimple>
       <w:r>
         <w:rPr>
-          <w:color w:val="000000" w:themeColor="text1"/>
           <w:lang w:eastAsia="en-US"/>
         </w:rPr>
         <w:t>.</w:t>
       </w:r>
       <w:r>
         <w:rPr>
-          <w:color w:val="000000" w:themeColor="text1"/>
           <w:lang w:eastAsia="en-US"/>
         </w:rPr>
         <w:t xml:space="preserve"> This can </w:t>
       </w:r>
       <w:r>
         <w:rPr>
-          <w:color w:val="000000" w:themeColor="text1"/>
           <w:lang w:eastAsia="en-US"/>
         </w:rPr>
         <w:t xml:space="preserve">be </w:t>
       </w:r>
       <w:r>
         <w:rPr>
-          <w:color w:val="000000" w:themeColor="text1"/>
           <w:lang w:eastAsia="en-US"/>
         </w:rPr>
         <w:t xml:space="preserve">interactively manipulated, </w:t>
       </w:r>
       <w:r>
         <w:rPr>
-          <w:color w:val="000000" w:themeColor="text1"/>
           <w:lang w:eastAsia="en-US"/>
         </w:rPr>
         <w:t>printed, exported as PDF or save</w:t>
       </w:r>
       <w:r>
         <w:rPr>
-          <w:color w:val="000000" w:themeColor="text1"/>
           <w:lang w:eastAsia="en-US"/>
         </w:rPr>
         <w:t>d</w:t>
       </w:r>
       <w:r>
         <w:rPr>
-          <w:color w:val="000000" w:themeColor="text1"/>
           <w:lang w:eastAsia="en-US"/>
         </w:rPr>
         <w:t xml:space="preserve"> for documentation</w:t>
       </w:r>
       <w:r>
         <w:rPr>
-          <w:color w:val="000000" w:themeColor="text1"/>
           <w:lang w:eastAsia="en-US"/>
         </w:rPr>
         <w:t>.</w:t>
@@ -1181,19 +1075,11 @@
     <w:p>
       <w:pPr>
         <w:pStyle w:val="Figure"/>
-        <w:rPr>
-          <w:color w:val="000000" w:themeColor="text1"/>
-        </w:rPr>
-      </w:pPr>
-      <w:r>
-        <w:rPr>
-          <w:noProof/>
-          <w:color w:val="000000" w:themeColor="text1"/>
-          <w:lang w:val="sk-SK"/>
-        </w:rPr>
+      </w:pPr>
+      <w:r>
         <w:drawing>
           <wp:inline distT="0" distB="0" distL="0" distR="0">
-            <wp:extent cx="3773722" cy="2035534"/>
+            <wp:extent cx="4059969" cy="2433099"/>
             <wp:effectExtent l="19050" t="0" r="0" b="0"/>
             <wp:docPr id="1" name="Obrázok 1" descr="D:\FIIT\ING1-ZS\Timovy Projekt\TrollEdit_GitHub\Documentation\Dokumentacie\Ostatne\Prezentacia\Nahlad_dva_mody.png"/>
             <wp:cNvGraphicFramePr/>
@@ -1218,7 +1104,7 @@
                   <pic:spPr bwMode="auto">
                     <a:xfrm>
                       <a:off x="0" y="0"/>
-                      <a:ext cx="3773722" cy="2035534"/>
+                      <a:ext cx="4059969" cy="2433099"/>
                     </a:xfrm>
                     <a:prstGeom prst="rect">
                       <a:avLst/>
@@ -1236,96 +1122,63 @@
       <w:pPr>
         <w:pStyle w:val="CaptionFigure"/>
         <w:rPr>
-          <w:color w:val="000000" w:themeColor="text1"/>
           <w:lang w:eastAsia="en-US"/>
         </w:rPr>
       </w:pPr>
       <w:bookmarkStart w:id="0" w:name="_Ref317640612"/>
       <w:r>
-        <w:rPr>
-          <w:color w:val="000000" w:themeColor="text1"/>
-        </w:rPr>
         <w:t xml:space="preserve">Figure </w:t>
       </w:r>
       <w:r>
-        <w:rPr>
-          <w:color w:val="000000" w:themeColor="text1"/>
-        </w:rPr>
         <w:fldChar w:fldCharType="begin"/>
       </w:r>
       <w:r>
-        <w:rPr>
-          <w:color w:val="000000" w:themeColor="text1"/>
-        </w:rPr>
         <w:instrText xml:space="preserve"> SEQ Obrázok \* ARABIC </w:instrText>
       </w:r>
       <w:r>
-        <w:rPr>
-          <w:color w:val="000000" w:themeColor="text1"/>
-        </w:rPr>
         <w:fldChar w:fldCharType="separate"/>
       </w:r>
       <w:r>
         <w:rPr>
           <w:noProof/>
-          <w:color w:val="000000" w:themeColor="text1"/>
         </w:rPr>
         <w:t>1</w:t>
       </w:r>
       <w:r>
         <w:rPr>
           <w:noProof/>
-          <w:color w:val="000000" w:themeColor="text1"/>
         </w:rPr>
         <w:fldChar w:fldCharType="end"/>
       </w:r>
       <w:bookmarkEnd w:id="0"/>
       <w:r>
-        <w:rPr>
-          <w:color w:val="000000" w:themeColor="text1"/>
-        </w:rPr>
         <w:t>.</w:t>
       </w:r>
       <w:r>
-        <w:rPr>
-          <w:color w:val="000000" w:themeColor="text1"/>
-        </w:rPr>
         <w:t>Visualization</w:t>
       </w:r>
       <w:r>
-        <w:rPr>
-          <w:color w:val="000000" w:themeColor="text1"/>
-        </w:rPr>
         <w:t xml:space="preserve"> of two files</w:t>
       </w:r>
       <w:r>
-        <w:rPr>
-          <w:color w:val="000000" w:themeColor="text1"/>
-        </w:rPr>
-        <w:t xml:space="preserve"> opened in editor,</w:t>
-      </w:r>
-      <w:r>
-        <w:rPr>
-          <w:color w:val="000000" w:themeColor="text1"/>
-        </w:rPr>
+        <w:t xml:space="preserve"> opened in </w:t>
+      </w:r>
+      <w:r>
+        <w:t>editor</w:t>
+      </w:r>
+      <w:r>
+        <w:t>,</w:t>
+      </w:r>
+      <w:r>
         <w:t xml:space="preserve"> </w:t>
       </w:r>
       <w:r>
-        <w:rPr>
-          <w:color w:val="000000" w:themeColor="text1"/>
-        </w:rPr>
         <w:t>o</w:t>
       </w:r>
       <w:r>
-        <w:rPr>
-          <w:color w:val="000000" w:themeColor="text1"/>
-        </w:rPr>
         <w:t>ne in graphic-mode and other one in text-mode</w:t>
       </w:r>
       <w:r>
-        <w:rPr>
-          <w:color w:val="000000" w:themeColor="text1"/>
-        </w:rPr>
         <w:t>.</w:t>
       </w:r>
     </w:p>
@@ -1340,152 +1193,83 @@
     <w:p>
       <w:pPr>
         <w:pStyle w:val="NormalFirst"/>
-        <w:rPr>
-          <w:color w:val="000000" w:themeColor="text1"/>
-        </w:rPr>
-      </w:pPr>
-      <w:r>
-        <w:rPr>
-          <w:color w:val="000000" w:themeColor="text1"/>
-        </w:rPr>
+      </w:pPr>
+      <w:r>
         <w:t xml:space="preserve">All our contributions </w:t>
       </w:r>
       <w:r>
-        <w:rPr>
-          <w:color w:val="000000" w:themeColor="text1"/>
-        </w:rPr>
         <w:t>are aimed to ensure</w:t>
       </w:r>
       <w:r>
-        <w:rPr>
-          <w:color w:val="000000" w:themeColor="text1"/>
-        </w:rPr>
         <w:t xml:space="preserve"> that </w:t>
       </w:r>
       <w:r>
-        <w:rPr>
-          <w:color w:val="000000" w:themeColor="text1"/>
-        </w:rPr>
         <w:t xml:space="preserve">TrollEdit will be a practical editor </w:t>
       </w:r>
       <w:r>
-        <w:rPr>
-          <w:color w:val="000000" w:themeColor="text1"/>
-        </w:rPr>
         <w:t>designated with extensibility, efficiency and flexibility in mind.</w:t>
       </w:r>
       <w:r>
-        <w:rPr>
-          <w:color w:val="000000" w:themeColor="text1"/>
-        </w:rPr>
         <w:t xml:space="preserve"> </w:t>
       </w:r>
       <w:r>
-        <w:rPr>
-          <w:color w:val="000000" w:themeColor="text1"/>
-        </w:rPr>
         <w:t xml:space="preserve">New grammar </w:t>
       </w:r>
       <w:r>
-        <w:rPr>
-          <w:color w:val="000000" w:themeColor="text1"/>
-        </w:rPr>
         <w:t xml:space="preserve">can always </w:t>
       </w:r>
       <w:r>
-        <w:rPr>
-          <w:color w:val="000000" w:themeColor="text1"/>
-        </w:rPr>
         <w:t>be added for support of new</w:t>
       </w:r>
       <w:r>
-        <w:rPr>
-          <w:color w:val="000000" w:themeColor="text1"/>
-        </w:rPr>
         <w:t xml:space="preserve"> language</w:t>
       </w:r>
       <w:r>
-        <w:rPr>
-          <w:color w:val="000000" w:themeColor="text1"/>
-        </w:rPr>
         <w:t>s</w:t>
       </w:r>
       <w:r>
-        <w:rPr>
-          <w:color w:val="000000" w:themeColor="text1"/>
-        </w:rPr>
-        <w:t xml:space="preserve"> without any invasion to editor</w:t>
-      </w:r>
-      <w:r>
-        <w:rPr>
-          <w:color w:val="000000" w:themeColor="text1"/>
-        </w:rPr>
+        <w:t xml:space="preserve"> </w:t>
+      </w:r>
+      <w:r>
+        <w:t>without</w:t>
+      </w:r>
+      <w:r>
+        <w:t xml:space="preserve"> any invasion to editor</w:t>
+      </w:r>
+      <w:r>
         <w:t>. F</w:t>
       </w:r>
       <w:r>
-        <w:rPr>
-          <w:color w:val="000000" w:themeColor="text1"/>
-        </w:rPr>
         <w:t xml:space="preserve">or example </w:t>
       </w:r>
       <w:r>
-        <w:rPr>
-          <w:color w:val="000000" w:themeColor="text1"/>
-        </w:rPr>
         <w:t xml:space="preserve">we can use the editor features to </w:t>
       </w:r>
       <w:r>
-        <w:rPr>
-          <w:color w:val="000000" w:themeColor="text1"/>
-        </w:rPr>
         <w:t xml:space="preserve">create </w:t>
       </w:r>
       <w:r>
-        <w:rPr>
-          <w:color w:val="000000" w:themeColor="text1"/>
-        </w:rPr>
         <w:t xml:space="preserve">a </w:t>
       </w:r>
       <w:r>
-        <w:rPr>
-          <w:color w:val="000000" w:themeColor="text1"/>
-        </w:rPr>
         <w:t xml:space="preserve">grammar for </w:t>
       </w:r>
       <w:r>
-        <w:rPr>
-          <w:color w:val="000000" w:themeColor="text1"/>
-        </w:rPr>
         <w:t xml:space="preserve">simple </w:t>
       </w:r>
       <w:r>
-        <w:rPr>
-          <w:color w:val="000000" w:themeColor="text1"/>
-        </w:rPr>
         <w:t xml:space="preserve">ToDo list </w:t>
       </w:r>
       <w:r>
-        <w:rPr>
-          <w:color w:val="000000" w:themeColor="text1"/>
-        </w:rPr>
         <w:t>management as part of the evaluation process</w:t>
       </w:r>
       <w:r>
-        <w:rPr>
-          <w:color w:val="000000" w:themeColor="text1"/>
-        </w:rPr>
         <w:t xml:space="preserve">. </w:t>
       </w:r>
       <w:r>
-        <w:rPr>
-          <w:color w:val="000000" w:themeColor="text1"/>
-        </w:rPr>
         <w:t>The visual presentation of the editor is</w:t>
       </w:r>
       <w:r>
-        <w:rPr>
-          <w:color w:val="000000" w:themeColor="text1"/>
-        </w:rPr>
         <w:t xml:space="preserve"> also extensible as it relies on style sheets defined using the CSS format.</w:t>
       </w:r>
     </w:p>
@@ -5596,6 +5380,7 @@
   <w:style w:type="character" w:default="1" w:styleId="Predvolenpsmoodseku">
     <w:name w:val="Default Paragraph Font"/>
     <w:uiPriority w:val="1"/>
+    <w:semiHidden/>
     <w:unhideWhenUsed/>
   </w:style>
   <w:style w:type="table" w:default="1" w:styleId="Normlnatabuka">

</xml_diff>